<commit_message>
Updated intro, chapter 2
</commit_message>
<xml_diff>
--- a/Word_docs/Chapter_1+7.docx
+++ b/Word_docs/Chapter_1+7.docx
@@ -67,8 +67,6 @@
         </w:rPr>
         <w:t xml:space="preserve"> </w:t>
       </w:r>
-      <w:bookmarkStart w:id="0" w:name="_GoBack"/>
-      <w:bookmarkEnd w:id="0"/>
       <w:r>
         <w:rPr>
           <w:rFonts w:ascii="Times New Roman" w:hAnsi="Times New Roman" w:cs="Times New Roman"/>
@@ -146,13 +144,311 @@
         <w:rPr>
           <w:rFonts w:ascii="Times New Roman" w:hAnsi="Times New Roman" w:cs="Times New Roman"/>
         </w:rPr>
+        <w:t xml:space="preserve">(Kelemen and Manning, 2015) </w:t>
+      </w:r>
+      <w:r>
+        <w:rPr>
+          <w:rFonts w:ascii="Times New Roman" w:hAnsi="Times New Roman" w:cs="Times New Roman"/>
+        </w:rPr>
+        <w:t>act as a net source or sink of</w:t>
+      </w:r>
+      <w:r>
+        <w:rPr>
+          <w:rFonts w:ascii="Times New Roman" w:hAnsi="Times New Roman" w:cs="Times New Roman"/>
+        </w:rPr>
+        <w:t xml:space="preserve"> </w:t>
+      </w:r>
+      <w:r>
+        <w:rPr>
+          <w:rFonts w:ascii="Times New Roman" w:hAnsi="Times New Roman" w:cs="Times New Roman"/>
+        </w:rPr>
+        <w:t>CO</w:t>
+      </w:r>
+      <w:r>
+        <w:rPr>
+          <w:rFonts w:ascii="Times New Roman" w:hAnsi="Times New Roman" w:cs="Times New Roman"/>
+          <w:vertAlign w:val="subscript"/>
+        </w:rPr>
+        <w:t>2</w:t>
+      </w:r>
+      <w:r>
+        <w:rPr>
+          <w:rFonts w:ascii="Times New Roman" w:hAnsi="Times New Roman" w:cs="Times New Roman"/>
+        </w:rPr>
+        <w:t xml:space="preserve"> to Earth's surface, thus regulating the size </w:t>
+      </w:r>
+      <w:r>
+        <w:rPr>
+          <w:rFonts w:ascii="Times New Roman" w:hAnsi="Times New Roman" w:cs="Times New Roman"/>
+        </w:rPr>
+        <w:t xml:space="preserve">and redox state </w:t>
+      </w:r>
+      <w:r>
+        <w:rPr>
+          <w:rFonts w:ascii="Times New Roman" w:hAnsi="Times New Roman" w:cs="Times New Roman"/>
+        </w:rPr>
+        <w:t xml:space="preserve">of the surface carbon reservoir </w:t>
+      </w:r>
+      <w:r>
+        <w:rPr>
+          <w:rFonts w:ascii="Times New Roman" w:hAnsi="Times New Roman" w:cs="Times New Roman"/>
+        </w:rPr>
+        <w:t>(Hayes and Waldbauer, 2006)</w:t>
+      </w:r>
+      <w:r>
+        <w:rPr>
+          <w:rFonts w:ascii="Times New Roman" w:hAnsi="Times New Roman" w:cs="Times New Roman"/>
+        </w:rPr>
+        <w:t>.</w:t>
+      </w:r>
+      <w:r>
+        <w:rPr>
+          <w:rFonts w:ascii="Times New Roman" w:hAnsi="Times New Roman" w:cs="Times New Roman"/>
+        </w:rPr>
+        <w:t xml:space="preserve"> </w:t>
+      </w:r>
+      <w:r>
+        <w:rPr>
+          <w:rFonts w:ascii="Times New Roman" w:hAnsi="Times New Roman" w:cs="Times New Roman"/>
+        </w:rPr>
+        <w:t xml:space="preserve">On shorter timescales, </w:t>
+      </w:r>
+      <w:r>
+        <w:rPr>
+          <w:rFonts w:ascii="Times New Roman" w:hAnsi="Times New Roman" w:cs="Times New Roman"/>
+        </w:rPr>
+        <w:t xml:space="preserve">the </w:t>
+      </w:r>
+      <w:r>
+        <w:rPr>
+          <w:rFonts w:ascii="Times New Roman" w:hAnsi="Times New Roman" w:cs="Times New Roman"/>
+        </w:rPr>
+        <w:t>mass</w:t>
+      </w:r>
+      <w:r>
+        <w:rPr>
+          <w:rFonts w:ascii="Times New Roman" w:hAnsi="Times New Roman" w:cs="Times New Roman"/>
+        </w:rPr>
+        <w:t xml:space="preserve"> of carbon </w:t>
+      </w:r>
+      <w:r>
+        <w:rPr>
+          <w:rFonts w:ascii="Times New Roman" w:hAnsi="Times New Roman" w:cs="Times New Roman"/>
+        </w:rPr>
+        <w:t>contained in the atmosphere as CO</w:t>
+      </w:r>
+      <w:r>
+        <w:rPr>
+          <w:rFonts w:ascii="Times New Roman" w:hAnsi="Times New Roman" w:cs="Times New Roman"/>
+          <w:vertAlign w:val="subscript"/>
+        </w:rPr>
+        <w:t>2</w:t>
+      </w:r>
+      <w:r>
+        <w:rPr>
+          <w:rFonts w:ascii="Times New Roman" w:hAnsi="Times New Roman" w:cs="Times New Roman"/>
+        </w:rPr>
+        <w:t xml:space="preserve"> (reported in partial pressure, </w:t>
+      </w:r>
+      <w:r>
+        <w:rPr>
+          <w:rFonts w:ascii="Times New Roman" w:hAnsi="Times New Roman" w:cs="Times New Roman"/>
+        </w:rPr>
+        <w:t xml:space="preserve">or </w:t>
+      </w:r>
+      <w:r>
+        <w:rPr>
+          <w:rFonts w:ascii="Times New Roman" w:hAnsi="Times New Roman" w:cs="Times New Roman"/>
+          <w:i/>
+        </w:rPr>
+        <w:t>p</w:t>
+      </w:r>
+      <w:r>
+        <w:rPr>
+          <w:rFonts w:ascii="Times New Roman" w:hAnsi="Times New Roman" w:cs="Times New Roman"/>
+        </w:rPr>
+        <w:t>CO</w:t>
+      </w:r>
+      <w:r>
+        <w:rPr>
+          <w:rFonts w:ascii="Times New Roman" w:hAnsi="Times New Roman" w:cs="Times New Roman"/>
+          <w:vertAlign w:val="subscript"/>
+        </w:rPr>
+        <w:t>2</w:t>
+      </w:r>
+      <w:r>
+        <w:rPr>
+          <w:rFonts w:ascii="Times New Roman" w:hAnsi="Times New Roman" w:cs="Times New Roman"/>
+        </w:rPr>
+        <w:t>)</w:t>
+      </w:r>
+      <w:r>
+        <w:rPr>
+          <w:rFonts w:ascii="Times New Roman" w:hAnsi="Times New Roman" w:cs="Times New Roman"/>
+        </w:rPr>
+        <w:t xml:space="preserve"> is largely </w:t>
+      </w:r>
+      <w:r>
+        <w:rPr>
+          <w:rFonts w:ascii="Times New Roman" w:hAnsi="Times New Roman" w:cs="Times New Roman"/>
+        </w:rPr>
+        <w:t>determined</w:t>
+      </w:r>
+      <w:r>
+        <w:rPr>
+          <w:rFonts w:ascii="Times New Roman" w:hAnsi="Times New Roman" w:cs="Times New Roman"/>
+        </w:rPr>
+        <w:t xml:space="preserve"> by an intricate network of </w:t>
+      </w:r>
+      <w:r>
+        <w:rPr>
+          <w:rFonts w:ascii="Times New Roman" w:hAnsi="Times New Roman" w:cs="Times New Roman"/>
+        </w:rPr>
+        <w:t>sources and sinks</w:t>
+      </w:r>
+      <w:r>
+        <w:rPr>
+          <w:rFonts w:ascii="Times New Roman" w:hAnsi="Times New Roman" w:cs="Times New Roman"/>
+        </w:rPr>
+        <w:t xml:space="preserve"> </w:t>
+      </w:r>
+      <w:r>
+        <w:rPr>
+          <w:rFonts w:ascii="Times New Roman" w:hAnsi="Times New Roman" w:cs="Times New Roman"/>
+        </w:rPr>
+        <w:t xml:space="preserve">that </w:t>
+      </w:r>
+      <w:r>
+        <w:rPr>
+          <w:rFonts w:ascii="Times New Roman" w:hAnsi="Times New Roman" w:cs="Times New Roman"/>
+        </w:rPr>
+        <w:t>shuttle</w:t>
+      </w:r>
+      <w:r>
+        <w:rPr>
+          <w:rFonts w:ascii="Times New Roman" w:hAnsi="Times New Roman" w:cs="Times New Roman"/>
+        </w:rPr>
+        <w:t xml:space="preserve"> carbon between</w:t>
+      </w:r>
+      <w:r>
+        <w:rPr>
+          <w:rFonts w:ascii="Times New Roman" w:hAnsi="Times New Roman" w:cs="Times New Roman"/>
+        </w:rPr>
+        <w:t xml:space="preserve"> </w:t>
+      </w:r>
+      <w:r>
+        <w:rPr>
+          <w:rFonts w:ascii="Times New Roman" w:hAnsi="Times New Roman" w:cs="Times New Roman"/>
+        </w:rPr>
+        <w:t>terrestrial reservoirs such as vegetation and soils</w:t>
+      </w:r>
+      <w:r>
+        <w:rPr>
+          <w:rFonts w:ascii="Times New Roman" w:hAnsi="Times New Roman" w:cs="Times New Roman"/>
+        </w:rPr>
+        <w:t>,</w:t>
+      </w:r>
+      <w:r>
+        <w:rPr>
+          <w:rFonts w:ascii="Times New Roman" w:hAnsi="Times New Roman" w:cs="Times New Roman"/>
+        </w:rPr>
+        <w:t xml:space="preserve"> the</w:t>
+      </w:r>
+      <w:r>
+        <w:rPr>
+          <w:rFonts w:ascii="Times New Roman" w:hAnsi="Times New Roman" w:cs="Times New Roman"/>
+        </w:rPr>
+        <w:t xml:space="preserve"> ocean, and marine sediments </w:t>
+      </w:r>
+      <w:r>
+        <w:rPr>
+          <w:rFonts w:ascii="Times New Roman" w:hAnsi="Times New Roman" w:cs="Times New Roman"/>
+        </w:rPr>
         <w:t>(</w:t>
       </w:r>
       <w:r>
         <w:rPr>
           <w:rFonts w:ascii="Times New Roman" w:hAnsi="Times New Roman" w:cs="Times New Roman"/>
         </w:rPr>
-        <w:t>Kelemen and Manning, 2015)</w:t>
+        <w:t>collectively termed</w:t>
+      </w:r>
+      <w:r>
+        <w:rPr>
+          <w:rFonts w:ascii="Times New Roman" w:hAnsi="Times New Roman" w:cs="Times New Roman"/>
+        </w:rPr>
+        <w:t xml:space="preserve"> the “biosphere”; </w:t>
+      </w:r>
+      <w:r>
+        <w:rPr>
+          <w:rFonts w:ascii="Times New Roman" w:hAnsi="Times New Roman" w:cs="Times New Roman"/>
+        </w:rPr>
+        <w:t>Sarmiento and Gruber, 2006)</w:t>
+      </w:r>
+      <w:r>
+        <w:rPr>
+          <w:rFonts w:ascii="Times New Roman" w:hAnsi="Times New Roman" w:cs="Times New Roman"/>
+        </w:rPr>
+        <w:t xml:space="preserve">. </w:t>
+      </w:r>
+      <w:r>
+        <w:rPr>
+          <w:rFonts w:ascii="Times New Roman" w:hAnsi="Times New Roman" w:cs="Times New Roman"/>
+        </w:rPr>
+        <w:t xml:space="preserve">By </w:t>
+      </w:r>
+      <w:r>
+        <w:rPr>
+          <w:rFonts w:ascii="Times New Roman" w:hAnsi="Times New Roman" w:cs="Times New Roman"/>
+        </w:rPr>
+        <w:t xml:space="preserve">integrating multiple </w:t>
+      </w:r>
+      <w:r>
+        <w:rPr>
+          <w:rFonts w:ascii="Times New Roman" w:hAnsi="Times New Roman" w:cs="Times New Roman"/>
+        </w:rPr>
+        <w:t>carbon sources</w:t>
+      </w:r>
+      <w:r>
+        <w:rPr>
+          <w:rFonts w:ascii="Times New Roman" w:hAnsi="Times New Roman" w:cs="Times New Roman"/>
+        </w:rPr>
+        <w:t xml:space="preserve"> on </w:t>
+      </w:r>
+      <w:r>
+        <w:rPr>
+          <w:rFonts w:ascii="Times New Roman" w:hAnsi="Times New Roman" w:cs="Times New Roman"/>
+        </w:rPr>
+        <w:t xml:space="preserve">terrestrial landscapes and transferring this material to </w:t>
+      </w:r>
+      <w:r>
+        <w:rPr>
+          <w:rFonts w:ascii="Times New Roman" w:hAnsi="Times New Roman" w:cs="Times New Roman"/>
+        </w:rPr>
+        <w:t>coastal margins</w:t>
+      </w:r>
+      <w:r>
+        <w:rPr>
+          <w:rFonts w:ascii="Times New Roman" w:hAnsi="Times New Roman" w:cs="Times New Roman"/>
+        </w:rPr>
+        <w:t xml:space="preserve">, rivers </w:t>
+      </w:r>
+      <w:r>
+        <w:rPr>
+          <w:rFonts w:ascii="Times New Roman" w:hAnsi="Times New Roman" w:cs="Times New Roman"/>
+        </w:rPr>
+        <w:t>offer a</w:t>
+      </w:r>
+      <w:r>
+        <w:rPr>
+          <w:rFonts w:ascii="Times New Roman" w:hAnsi="Times New Roman" w:cs="Times New Roman"/>
+        </w:rPr>
+        <w:t xml:space="preserve"> direct</w:t>
+      </w:r>
+      <w:r>
+        <w:rPr>
+          <w:rFonts w:ascii="Times New Roman" w:hAnsi="Times New Roman" w:cs="Times New Roman"/>
+        </w:rPr>
+        <w:t xml:space="preserve"> link between</w:t>
       </w:r>
       <w:r>
         <w:rPr>
@@ -164,7 +460,25 @@
         <w:rPr>
           <w:rFonts w:ascii="Times New Roman" w:hAnsi="Times New Roman" w:cs="Times New Roman"/>
         </w:rPr>
-        <w:t>act as a net source or sink of</w:t>
+        <w:t>the</w:t>
+      </w:r>
+      <w:r>
+        <w:rPr>
+          <w:rFonts w:ascii="Times New Roman" w:hAnsi="Times New Roman" w:cs="Times New Roman"/>
+        </w:rPr>
+        <w:t xml:space="preserve"> geologic and biospheric carbon cycles</w:t>
+      </w:r>
+      <w:r>
+        <w:rPr>
+          <w:rFonts w:ascii="Times New Roman" w:hAnsi="Times New Roman" w:cs="Times New Roman"/>
+        </w:rPr>
+        <w:t xml:space="preserve"> (Figure 1.1)</w:t>
+      </w:r>
+      <w:r>
+        <w:rPr>
+          <w:rFonts w:ascii="Times New Roman" w:hAnsi="Times New Roman" w:cs="Times New Roman"/>
+        </w:rPr>
+        <w:t>.</w:t>
       </w:r>
       <w:r>
         <w:rPr>
@@ -176,44 +490,81 @@
         <w:rPr>
           <w:rFonts w:ascii="Times New Roman" w:hAnsi="Times New Roman" w:cs="Times New Roman"/>
         </w:rPr>
-        <w:t>CO</w:t>
-      </w:r>
-      <w:r>
-        <w:rPr>
-          <w:rFonts w:ascii="Times New Roman" w:hAnsi="Times New Roman" w:cs="Times New Roman"/>
-          <w:vertAlign w:val="subscript"/>
-        </w:rPr>
-        <w:t>2</w:t>
-      </w:r>
-      <w:r>
-        <w:rPr>
-          <w:rFonts w:ascii="Times New Roman" w:hAnsi="Times New Roman" w:cs="Times New Roman"/>
-        </w:rPr>
-        <w:t xml:space="preserve"> to Earth's surface, thus regulating the size </w:t>
-      </w:r>
-      <w:r>
-        <w:rPr>
-          <w:rFonts w:ascii="Times New Roman" w:hAnsi="Times New Roman" w:cs="Times New Roman"/>
-        </w:rPr>
-        <w:t xml:space="preserve">and redox state </w:t>
-      </w:r>
-      <w:r>
-        <w:rPr>
-          <w:rFonts w:ascii="Times New Roman" w:hAnsi="Times New Roman" w:cs="Times New Roman"/>
-        </w:rPr>
-        <w:t xml:space="preserve">of the surface carbon reservoir </w:t>
-      </w:r>
-      <w:r>
-        <w:rPr>
-          <w:rFonts w:ascii="Times New Roman" w:hAnsi="Times New Roman" w:cs="Times New Roman"/>
-        </w:rPr>
-        <w:t>(Hayes and Waldbauer, 2006)</w:t>
-      </w:r>
-      <w:r>
-        <w:rPr>
-          <w:rFonts w:ascii="Times New Roman" w:hAnsi="Times New Roman" w:cs="Times New Roman"/>
-        </w:rPr>
-        <w:t>.</w:t>
+        <w:t>Furthermore</w:t>
+      </w:r>
+      <w:r>
+        <w:rPr>
+          <w:rFonts w:ascii="Times New Roman" w:hAnsi="Times New Roman" w:cs="Times New Roman"/>
+        </w:rPr>
+        <w:t xml:space="preserve">, </w:t>
+      </w:r>
+      <w:r>
+        <w:rPr>
+          <w:rFonts w:ascii="Times New Roman" w:hAnsi="Times New Roman" w:cs="Times New Roman"/>
+        </w:rPr>
+        <w:t>the ability of rivers to transfer carbon between these reservoirs</w:t>
+      </w:r>
+      <w:r>
+        <w:rPr>
+          <w:rFonts w:ascii="Times New Roman" w:hAnsi="Times New Roman" w:cs="Times New Roman"/>
+        </w:rPr>
+        <w:t xml:space="preserve"> is governed by a combination of climatic </w:t>
+      </w:r>
+      <w:r>
+        <w:rPr>
+          <w:rFonts w:ascii="Times New Roman" w:hAnsi="Times New Roman" w:cs="Times New Roman"/>
+        </w:rPr>
+        <w:t>(</w:t>
+      </w:r>
+      <w:r>
+        <w:rPr>
+          <w:rFonts w:ascii="Times New Roman" w:hAnsi="Times New Roman" w:cs="Times New Roman"/>
+          <w:i/>
+        </w:rPr>
+        <w:t>e.g.</w:t>
+      </w:r>
+      <w:r>
+        <w:rPr>
+          <w:rFonts w:ascii="Times New Roman" w:hAnsi="Times New Roman" w:cs="Times New Roman"/>
+        </w:rPr>
+        <w:t xml:space="preserve"> precipitation) </w:t>
+      </w:r>
+      <w:r>
+        <w:rPr>
+          <w:rFonts w:ascii="Times New Roman" w:hAnsi="Times New Roman" w:cs="Times New Roman"/>
+        </w:rPr>
+        <w:t>and tectonic</w:t>
+      </w:r>
+      <w:r>
+        <w:rPr>
+          <w:rFonts w:ascii="Times New Roman" w:hAnsi="Times New Roman" w:cs="Times New Roman"/>
+        </w:rPr>
+        <w:t xml:space="preserve"> (</w:t>
+      </w:r>
+      <w:r>
+        <w:rPr>
+          <w:rFonts w:ascii="Times New Roman" w:hAnsi="Times New Roman" w:cs="Times New Roman"/>
+          <w:i/>
+        </w:rPr>
+        <w:t>e.g.</w:t>
+      </w:r>
+      <w:r>
+        <w:rPr>
+          <w:rFonts w:ascii="Times New Roman" w:hAnsi="Times New Roman" w:cs="Times New Roman"/>
+        </w:rPr>
+        <w:t xml:space="preserve"> mountain uplift)</w:t>
+      </w:r>
+      <w:r>
+        <w:rPr>
+          <w:rFonts w:ascii="Times New Roman" w:hAnsi="Times New Roman" w:cs="Times New Roman"/>
+        </w:rPr>
+        <w:t xml:space="preserve"> controlling </w:t>
+      </w:r>
+      <w:r>
+        <w:rPr>
+          <w:rFonts w:ascii="Times New Roman" w:hAnsi="Times New Roman" w:cs="Times New Roman"/>
+        </w:rPr>
+        <w:t>mechanisms</w:t>
       </w:r>
       <w:r>
         <w:rPr>
@@ -225,378 +576,7 @@
         <w:rPr>
           <w:rFonts w:ascii="Times New Roman" w:hAnsi="Times New Roman" w:cs="Times New Roman"/>
         </w:rPr>
-        <w:t xml:space="preserve">On shorter timescales, </w:t>
-      </w:r>
-      <w:r>
-        <w:rPr>
-          <w:rFonts w:ascii="Times New Roman" w:hAnsi="Times New Roman" w:cs="Times New Roman"/>
-        </w:rPr>
-        <w:t xml:space="preserve">the </w:t>
-      </w:r>
-      <w:r>
-        <w:rPr>
-          <w:rFonts w:ascii="Times New Roman" w:hAnsi="Times New Roman" w:cs="Times New Roman"/>
-        </w:rPr>
-        <w:t>mass</w:t>
-      </w:r>
-      <w:r>
-        <w:rPr>
-          <w:rFonts w:ascii="Times New Roman" w:hAnsi="Times New Roman" w:cs="Times New Roman"/>
-        </w:rPr>
-        <w:t xml:space="preserve"> of carbon </w:t>
-      </w:r>
-      <w:r>
-        <w:rPr>
-          <w:rFonts w:ascii="Times New Roman" w:hAnsi="Times New Roman" w:cs="Times New Roman"/>
-        </w:rPr>
-        <w:t>contained in the atmosphere as CO</w:t>
-      </w:r>
-      <w:r>
-        <w:rPr>
-          <w:rFonts w:ascii="Times New Roman" w:hAnsi="Times New Roman" w:cs="Times New Roman"/>
-          <w:vertAlign w:val="subscript"/>
-        </w:rPr>
-        <w:t>2</w:t>
-      </w:r>
-      <w:r>
-        <w:rPr>
-          <w:rFonts w:ascii="Times New Roman" w:hAnsi="Times New Roman" w:cs="Times New Roman"/>
-        </w:rPr>
-        <w:t xml:space="preserve"> (reported in partial pressure, </w:t>
-      </w:r>
-      <w:r>
-        <w:rPr>
-          <w:rFonts w:ascii="Times New Roman" w:hAnsi="Times New Roman" w:cs="Times New Roman"/>
-          <w:i/>
-        </w:rPr>
-        <w:t>p</w:t>
-      </w:r>
-      <w:r>
-        <w:rPr>
-          <w:rFonts w:ascii="Times New Roman" w:hAnsi="Times New Roman" w:cs="Times New Roman"/>
-        </w:rPr>
-        <w:t>CO</w:t>
-      </w:r>
-      <w:r>
-        <w:rPr>
-          <w:rFonts w:ascii="Times New Roman" w:hAnsi="Times New Roman" w:cs="Times New Roman"/>
-          <w:vertAlign w:val="subscript"/>
-        </w:rPr>
-        <w:t>2</w:t>
-      </w:r>
-      <w:r>
-        <w:rPr>
-          <w:rFonts w:ascii="Times New Roman" w:hAnsi="Times New Roman" w:cs="Times New Roman"/>
-        </w:rPr>
-        <w:t>)</w:t>
-      </w:r>
-      <w:r>
-        <w:rPr>
-          <w:rFonts w:ascii="Times New Roman" w:hAnsi="Times New Roman" w:cs="Times New Roman"/>
-        </w:rPr>
-        <w:t xml:space="preserve"> is largely </w:t>
-      </w:r>
-      <w:r>
-        <w:rPr>
-          <w:rFonts w:ascii="Times New Roman" w:hAnsi="Times New Roman" w:cs="Times New Roman"/>
-        </w:rPr>
-        <w:t>determined</w:t>
-      </w:r>
-      <w:r>
-        <w:rPr>
-          <w:rFonts w:ascii="Times New Roman" w:hAnsi="Times New Roman" w:cs="Times New Roman"/>
-        </w:rPr>
-        <w:t xml:space="preserve"> by an intricate network of </w:t>
-      </w:r>
-      <w:r>
-        <w:rPr>
-          <w:rFonts w:ascii="Times New Roman" w:hAnsi="Times New Roman" w:cs="Times New Roman"/>
-        </w:rPr>
-        <w:t>sources and sinks</w:t>
-      </w:r>
-      <w:r>
-        <w:rPr>
-          <w:rFonts w:ascii="Times New Roman" w:hAnsi="Times New Roman" w:cs="Times New Roman"/>
-        </w:rPr>
-        <w:t xml:space="preserve"> </w:t>
-      </w:r>
-      <w:r>
-        <w:rPr>
-          <w:rFonts w:ascii="Times New Roman" w:hAnsi="Times New Roman" w:cs="Times New Roman"/>
-        </w:rPr>
-        <w:t xml:space="preserve">that </w:t>
-      </w:r>
-      <w:r>
-        <w:rPr>
-          <w:rFonts w:ascii="Times New Roman" w:hAnsi="Times New Roman" w:cs="Times New Roman"/>
-        </w:rPr>
-        <w:t>shuttle</w:t>
-      </w:r>
-      <w:r>
-        <w:rPr>
-          <w:rFonts w:ascii="Times New Roman" w:hAnsi="Times New Roman" w:cs="Times New Roman"/>
-        </w:rPr>
-        <w:t xml:space="preserve"> carbon between</w:t>
-      </w:r>
-      <w:r>
-        <w:rPr>
-          <w:rFonts w:ascii="Times New Roman" w:hAnsi="Times New Roman" w:cs="Times New Roman"/>
-        </w:rPr>
-        <w:t xml:space="preserve"> </w:t>
-      </w:r>
-      <w:r>
-        <w:rPr>
-          <w:rFonts w:ascii="Times New Roman" w:hAnsi="Times New Roman" w:cs="Times New Roman"/>
-        </w:rPr>
-        <w:t>terrestrial reservoirs such as vegetation and soils</w:t>
-      </w:r>
-      <w:r>
-        <w:rPr>
-          <w:rFonts w:ascii="Times New Roman" w:hAnsi="Times New Roman" w:cs="Times New Roman"/>
-        </w:rPr>
-        <w:t>,</w:t>
-      </w:r>
-      <w:r>
-        <w:rPr>
-          <w:rFonts w:ascii="Times New Roman" w:hAnsi="Times New Roman" w:cs="Times New Roman"/>
-        </w:rPr>
-        <w:t xml:space="preserve"> the</w:t>
-      </w:r>
-      <w:r>
-        <w:rPr>
-          <w:rFonts w:ascii="Times New Roman" w:hAnsi="Times New Roman" w:cs="Times New Roman"/>
-        </w:rPr>
-        <w:t xml:space="preserve"> ocean, and marine sediments </w:t>
-      </w:r>
-      <w:r>
-        <w:rPr>
-          <w:rFonts w:ascii="Times New Roman" w:hAnsi="Times New Roman" w:cs="Times New Roman"/>
-        </w:rPr>
-        <w:t>(</w:t>
-      </w:r>
-      <w:r>
-        <w:rPr>
-          <w:rFonts w:ascii="Times New Roman" w:hAnsi="Times New Roman" w:cs="Times New Roman"/>
-        </w:rPr>
-        <w:t>collectively termed</w:t>
-      </w:r>
-      <w:r>
-        <w:rPr>
-          <w:rFonts w:ascii="Times New Roman" w:hAnsi="Times New Roman" w:cs="Times New Roman"/>
-        </w:rPr>
-        <w:t xml:space="preserve"> the “biosphere”; </w:t>
-      </w:r>
-      <w:r>
-        <w:rPr>
-          <w:rFonts w:ascii="Times New Roman" w:hAnsi="Times New Roman" w:cs="Times New Roman"/>
-        </w:rPr>
-        <w:t>Sarmiento and Gruber, 2006)</w:t>
-      </w:r>
-      <w:r>
-        <w:rPr>
-          <w:rFonts w:ascii="Times New Roman" w:hAnsi="Times New Roman" w:cs="Times New Roman"/>
-        </w:rPr>
-        <w:t xml:space="preserve">. </w:t>
-      </w:r>
-      <w:r>
-        <w:rPr>
-          <w:rFonts w:ascii="Times New Roman" w:hAnsi="Times New Roman" w:cs="Times New Roman"/>
-        </w:rPr>
-        <w:t xml:space="preserve">By </w:t>
-      </w:r>
-      <w:r>
-        <w:rPr>
-          <w:rFonts w:ascii="Times New Roman" w:hAnsi="Times New Roman" w:cs="Times New Roman"/>
-        </w:rPr>
-        <w:t xml:space="preserve">integrating multiple </w:t>
-      </w:r>
-      <w:r>
-        <w:rPr>
-          <w:rFonts w:ascii="Times New Roman" w:hAnsi="Times New Roman" w:cs="Times New Roman"/>
-        </w:rPr>
-        <w:t>carbon sources</w:t>
-      </w:r>
-      <w:r>
-        <w:rPr>
-          <w:rFonts w:ascii="Times New Roman" w:hAnsi="Times New Roman" w:cs="Times New Roman"/>
-        </w:rPr>
-        <w:t xml:space="preserve"> on </w:t>
-      </w:r>
-      <w:r>
-        <w:rPr>
-          <w:rFonts w:ascii="Times New Roman" w:hAnsi="Times New Roman" w:cs="Times New Roman"/>
-        </w:rPr>
-        <w:t xml:space="preserve">terrestrial landscapes and transferring this material to </w:t>
-      </w:r>
-      <w:r>
-        <w:rPr>
-          <w:rFonts w:ascii="Times New Roman" w:hAnsi="Times New Roman" w:cs="Times New Roman"/>
-        </w:rPr>
-        <w:t>coastal margins</w:t>
-      </w:r>
-      <w:r>
-        <w:rPr>
-          <w:rFonts w:ascii="Times New Roman" w:hAnsi="Times New Roman" w:cs="Times New Roman"/>
-        </w:rPr>
-        <w:t xml:space="preserve">, rivers </w:t>
-      </w:r>
-      <w:r>
-        <w:rPr>
-          <w:rFonts w:ascii="Times New Roman" w:hAnsi="Times New Roman" w:cs="Times New Roman"/>
-        </w:rPr>
-        <w:t>offer a</w:t>
-      </w:r>
-      <w:r>
-        <w:rPr>
-          <w:rFonts w:ascii="Times New Roman" w:hAnsi="Times New Roman" w:cs="Times New Roman"/>
-        </w:rPr>
-        <w:t xml:space="preserve"> direct</w:t>
-      </w:r>
-      <w:r>
-        <w:rPr>
-          <w:rFonts w:ascii="Times New Roman" w:hAnsi="Times New Roman" w:cs="Times New Roman"/>
-        </w:rPr>
-        <w:t xml:space="preserve"> link between</w:t>
-      </w:r>
-      <w:r>
-        <w:rPr>
-          <w:rFonts w:ascii="Times New Roman" w:hAnsi="Times New Roman" w:cs="Times New Roman"/>
-        </w:rPr>
-        <w:t xml:space="preserve"> </w:t>
-      </w:r>
-      <w:r>
-        <w:rPr>
-          <w:rFonts w:ascii="Times New Roman" w:hAnsi="Times New Roman" w:cs="Times New Roman"/>
-        </w:rPr>
-        <w:t>the</w:t>
-      </w:r>
-      <w:r>
-        <w:rPr>
-          <w:rFonts w:ascii="Times New Roman" w:hAnsi="Times New Roman" w:cs="Times New Roman"/>
-        </w:rPr>
-        <w:t xml:space="preserve"> geologic and biospheric carbon cycles</w:t>
-      </w:r>
-      <w:r>
-        <w:rPr>
-          <w:rFonts w:ascii="Times New Roman" w:hAnsi="Times New Roman" w:cs="Times New Roman"/>
-        </w:rPr>
-        <w:t xml:space="preserve"> (Figure 1.1)</w:t>
-      </w:r>
-      <w:r>
-        <w:rPr>
-          <w:rFonts w:ascii="Times New Roman" w:hAnsi="Times New Roman" w:cs="Times New Roman"/>
-        </w:rPr>
-        <w:t>.</w:t>
-      </w:r>
-      <w:r>
-        <w:rPr>
-          <w:rFonts w:ascii="Times New Roman" w:hAnsi="Times New Roman" w:cs="Times New Roman"/>
-        </w:rPr>
-        <w:t xml:space="preserve"> </w:t>
-      </w:r>
-      <w:r>
-        <w:rPr>
-          <w:rFonts w:ascii="Times New Roman" w:hAnsi="Times New Roman" w:cs="Times New Roman"/>
-        </w:rPr>
-        <w:t>Furthermore</w:t>
-      </w:r>
-      <w:r>
-        <w:rPr>
-          <w:rFonts w:ascii="Times New Roman" w:hAnsi="Times New Roman" w:cs="Times New Roman"/>
-        </w:rPr>
-        <w:t xml:space="preserve">, </w:t>
-      </w:r>
-      <w:r>
-        <w:rPr>
-          <w:rFonts w:ascii="Times New Roman" w:hAnsi="Times New Roman" w:cs="Times New Roman"/>
-        </w:rPr>
-        <w:t>the ability of rivers to transfer carbon between these reservoirs</w:t>
-      </w:r>
-      <w:r>
-        <w:rPr>
-          <w:rFonts w:ascii="Times New Roman" w:hAnsi="Times New Roman" w:cs="Times New Roman"/>
-        </w:rPr>
-        <w:t xml:space="preserve"> is governed by a combination of climatic </w:t>
-      </w:r>
-      <w:r>
-        <w:rPr>
-          <w:rFonts w:ascii="Times New Roman" w:hAnsi="Times New Roman" w:cs="Times New Roman"/>
-        </w:rPr>
-        <w:t>(</w:t>
-      </w:r>
-      <w:r>
-        <w:rPr>
-          <w:rFonts w:ascii="Times New Roman" w:hAnsi="Times New Roman" w:cs="Times New Roman"/>
-          <w:i/>
-        </w:rPr>
-        <w:t>e.g.</w:t>
-      </w:r>
-      <w:r>
-        <w:rPr>
-          <w:rFonts w:ascii="Times New Roman" w:hAnsi="Times New Roman" w:cs="Times New Roman"/>
-        </w:rPr>
-        <w:t xml:space="preserve"> precipitation) </w:t>
-      </w:r>
-      <w:r>
-        <w:rPr>
-          <w:rFonts w:ascii="Times New Roman" w:hAnsi="Times New Roman" w:cs="Times New Roman"/>
-        </w:rPr>
-        <w:t>and tectonic</w:t>
-      </w:r>
-      <w:r>
-        <w:rPr>
-          <w:rFonts w:ascii="Times New Roman" w:hAnsi="Times New Roman" w:cs="Times New Roman"/>
-        </w:rPr>
-        <w:t xml:space="preserve"> (</w:t>
-      </w:r>
-      <w:r>
-        <w:rPr>
-          <w:rFonts w:ascii="Times New Roman" w:hAnsi="Times New Roman" w:cs="Times New Roman"/>
-          <w:i/>
-        </w:rPr>
-        <w:t>e.g.</w:t>
-      </w:r>
-      <w:r>
-        <w:rPr>
-          <w:rFonts w:ascii="Times New Roman" w:hAnsi="Times New Roman" w:cs="Times New Roman"/>
-        </w:rPr>
-        <w:t xml:space="preserve"> mountain uplift)</w:t>
-      </w:r>
-      <w:r>
-        <w:rPr>
-          <w:rFonts w:ascii="Times New Roman" w:hAnsi="Times New Roman" w:cs="Times New Roman"/>
-        </w:rPr>
-        <w:t xml:space="preserve"> controlling </w:t>
-      </w:r>
-      <w:r>
-        <w:rPr>
-          <w:rFonts w:ascii="Times New Roman" w:hAnsi="Times New Roman" w:cs="Times New Roman"/>
-        </w:rPr>
-        <w:t>mechanisms</w:t>
-      </w:r>
-      <w:r>
-        <w:rPr>
-          <w:rFonts w:ascii="Times New Roman" w:hAnsi="Times New Roman" w:cs="Times New Roman"/>
-        </w:rPr>
-        <w:t xml:space="preserve"> </w:t>
-      </w:r>
-      <w:r>
-        <w:rPr>
-          <w:rFonts w:ascii="Times New Roman" w:hAnsi="Times New Roman" w:cs="Times New Roman"/>
-        </w:rPr>
-        <w:t>(</w:t>
-      </w:r>
-      <w:r>
-        <w:rPr>
-          <w:rFonts w:ascii="Times New Roman" w:hAnsi="Times New Roman" w:cs="Times New Roman"/>
-        </w:rPr>
-        <w:t>Molnar and England, 1990)</w:t>
-      </w:r>
-      <w:r>
-        <w:rPr>
-          <w:rFonts w:ascii="Times New Roman" w:hAnsi="Times New Roman" w:cs="Times New Roman"/>
-        </w:rPr>
-        <w:t xml:space="preserve">. </w:t>
+        <w:t xml:space="preserve">(Molnar and England, 1990). </w:t>
       </w:r>
       <w:r>
         <w:rPr>
@@ -658,7 +638,19 @@
         <w:rPr>
           <w:rFonts w:ascii="Times New Roman" w:hAnsi="Times New Roman" w:cs="Times New Roman"/>
         </w:rPr>
-        <w:t xml:space="preserve">The major mechanism by which carbon is transferred between biospheric reservoirs is the </w:t>
+        <w:t xml:space="preserve">The major </w:t>
+      </w:r>
+      <w:r>
+        <w:rPr>
+          <w:rFonts w:ascii="Times New Roman" w:hAnsi="Times New Roman" w:cs="Times New Roman"/>
+        </w:rPr>
+        <w:t>process</w:t>
+      </w:r>
+      <w:r>
+        <w:rPr>
+          <w:rFonts w:ascii="Times New Roman" w:hAnsi="Times New Roman" w:cs="Times New Roman"/>
+        </w:rPr>
+        <w:t xml:space="preserve"> by which carbon is transferred between biospheric reservoirs is the </w:t>
       </w:r>
       <w:r>
         <w:rPr>
@@ -1217,7 +1209,19 @@
         <w:rPr>
           <w:rFonts w:ascii="Times New Roman" w:hAnsi="Times New Roman" w:cs="Times New Roman"/>
         </w:rPr>
-        <w:t xml:space="preserve">Because fluvial suspended sediment and POC fluxes are known functions of hydrology and river discharge </w:t>
+        <w:t xml:space="preserve">Because fluvial suspended sediment and POC fluxes are known </w:t>
+      </w:r>
+      <w:r>
+        <w:rPr>
+          <w:rFonts w:ascii="Times New Roman" w:hAnsi="Times New Roman" w:cs="Times New Roman"/>
+        </w:rPr>
+        <w:t>to depend on</w:t>
+      </w:r>
+      <w:r>
+        <w:rPr>
+          <w:rFonts w:ascii="Times New Roman" w:hAnsi="Times New Roman" w:cs="Times New Roman"/>
+        </w:rPr>
+        <w:t xml:space="preserve"> hydrology and river discharge </w:t>
       </w:r>
       <w:r>
         <w:rPr>
@@ -2196,6 +2200,13 @@
       <w:r>
         <w:rPr>
           <w:rFonts w:ascii="Times New Roman" w:hAnsi="Times New Roman" w:cs="Times New Roman"/>
+          <w:i/>
+        </w:rPr>
+        <w:t>p</w:t>
+      </w:r>
+      <w:r>
+        <w:rPr>
+          <w:rFonts w:ascii="Times New Roman" w:hAnsi="Times New Roman" w:cs="Times New Roman"/>
         </w:rPr>
         <w:t>CO</w:t>
       </w:r>
@@ -2210,7 +2221,7 @@
         <w:rPr>
           <w:rFonts w:ascii="Times New Roman" w:hAnsi="Times New Roman" w:cs="Times New Roman"/>
         </w:rPr>
-        <w:t xml:space="preserve"> concentrations </w:t>
+        <w:t xml:space="preserve"> </w:t>
       </w:r>
       <w:r>
         <w:rPr>
@@ -2235,7 +2246,19 @@
         <w:rPr>
           <w:rFonts w:ascii="Times New Roman" w:hAnsi="Times New Roman" w:cs="Times New Roman"/>
         </w:rPr>
-        <w:t>. However, high runoff has also been shown to result in elevated sediment yield and denudation rates, thus increasing the exposure of freshly uplifted OC</w:t>
+        <w:t xml:space="preserve">. However, high runoff has also been shown to result in elevated sediment yield and denudation rates, </w:t>
+      </w:r>
+      <w:r>
+        <w:rPr>
+          <w:rFonts w:ascii="Times New Roman" w:hAnsi="Times New Roman" w:cs="Times New Roman"/>
+        </w:rPr>
+        <w:t>potentially</w:t>
+      </w:r>
+      <w:r>
+        <w:rPr>
+          <w:rFonts w:ascii="Times New Roman" w:hAnsi="Times New Roman" w:cs="Times New Roman"/>
+        </w:rPr>
+        <w:t xml:space="preserve"> increasing the exposure of freshly uplifted OC</w:t>
       </w:r>
       <w:r>
         <w:rPr>
@@ -2275,7 +2298,13 @@
         <w:rPr>
           <w:rFonts w:ascii="Times New Roman" w:hAnsi="Times New Roman" w:cs="Times New Roman"/>
         </w:rPr>
-        <w:t xml:space="preserve">Still, the net effect of OC incorporation, transport, and evolution within fluvial systems on </w:t>
+        <w:t>T</w:t>
+      </w:r>
+      <w:r>
+        <w:rPr>
+          <w:rFonts w:ascii="Times New Roman" w:hAnsi="Times New Roman" w:cs="Times New Roman"/>
+        </w:rPr>
+        <w:t xml:space="preserve">he net effect of OC incorporation, transport, and evolution within fluvial systems on </w:t>
       </w:r>
       <w:r>
         <w:rPr>
@@ -2314,7 +2343,14 @@
           <w:rFonts w:ascii="Times New Roman" w:hAnsi="Times New Roman" w:cs="Times New Roman"/>
           <w:i/>
         </w:rPr>
-        <w:t>(i.)</w:t>
+        <w:t>(i</w:t>
+      </w:r>
+      <w:r>
+        <w:rPr>
+          <w:rFonts w:ascii="Times New Roman" w:hAnsi="Times New Roman" w:cs="Times New Roman"/>
+          <w:i/>
+        </w:rPr>
+        <w:t>)</w:t>
       </w:r>
       <w:r>
         <w:rPr>
@@ -2346,7 +2382,14 @@
           <w:rFonts w:ascii="Times New Roman" w:hAnsi="Times New Roman" w:cs="Times New Roman"/>
           <w:i/>
         </w:rPr>
-        <w:t>(ii.)</w:t>
+        <w:t>(ii</w:t>
+      </w:r>
+      <w:r>
+        <w:rPr>
+          <w:rFonts w:ascii="Times New Roman" w:hAnsi="Times New Roman" w:cs="Times New Roman"/>
+          <w:i/>
+        </w:rPr>
+        <w:t>)</w:t>
       </w:r>
       <w:r>
         <w:rPr>
@@ -2563,6 +2606,13 @@
       <w:r>
         <w:rPr>
           <w:rFonts w:ascii="Times New Roman" w:hAnsi="Times New Roman" w:cs="Times New Roman"/>
+          <w:i/>
+        </w:rPr>
+        <w:t>p</w:t>
+      </w:r>
+      <w:r>
+        <w:rPr>
+          <w:rFonts w:ascii="Times New Roman" w:hAnsi="Times New Roman" w:cs="Times New Roman"/>
         </w:rPr>
         <w:t>CO</w:t>
       </w:r>
@@ -2577,7 +2627,7 @@
         <w:rPr>
           <w:rFonts w:ascii="Times New Roman" w:hAnsi="Times New Roman" w:cs="Times New Roman"/>
         </w:rPr>
-        <w:t xml:space="preserve"> concentrations could provide a negative feedback by increasing </w:t>
+        <w:t xml:space="preserve"> could provide a negative feedback by increasing </w:t>
       </w:r>
       <w:r>
         <w:rPr>
@@ -2853,7 +2903,19 @@
         <w:rPr>
           <w:rFonts w:ascii="Times New Roman" w:hAnsi="Times New Roman" w:cs="Times New Roman"/>
         </w:rPr>
-        <w:t>. Therefore, based on this current understanding, passive-margin and active-margin systems are expected to respond to environmental perturbations in fundamentally unique ways.</w:t>
+        <w:t xml:space="preserve">. Therefore, based on this current understanding, passive-margin and active-margin systems </w:t>
+      </w:r>
+      <w:r>
+        <w:rPr>
+          <w:rFonts w:ascii="Times New Roman" w:hAnsi="Times New Roman" w:cs="Times New Roman"/>
+        </w:rPr>
+        <w:t>should</w:t>
+      </w:r>
+      <w:r>
+        <w:rPr>
+          <w:rFonts w:ascii="Times New Roman" w:hAnsi="Times New Roman" w:cs="Times New Roman"/>
+        </w:rPr>
+        <w:t xml:space="preserve"> respond to environmental perturbations in fundamentally unique ways.</w:t>
       </w:r>
     </w:p>
     <w:p>
@@ -2875,7 +2937,14 @@
           <w:rFonts w:ascii="Times New Roman" w:hAnsi="Times New Roman" w:cs="Times New Roman"/>
           <w:i/>
         </w:rPr>
-        <w:t>(i.)</w:t>
+        <w:t>(i</w:t>
+      </w:r>
+      <w:r>
+        <w:rPr>
+          <w:rFonts w:ascii="Times New Roman" w:hAnsi="Times New Roman" w:cs="Times New Roman"/>
+          <w:i/>
+        </w:rPr>
+        <w:t>)</w:t>
       </w:r>
       <w:r>
         <w:rPr>
@@ -2888,7 +2957,14 @@
           <w:rFonts w:ascii="Times New Roman" w:hAnsi="Times New Roman" w:cs="Times New Roman"/>
           <w:i/>
         </w:rPr>
-        <w:t>(ii.)</w:t>
+        <w:t>(ii</w:t>
+      </w:r>
+      <w:r>
+        <w:rPr>
+          <w:rFonts w:ascii="Times New Roman" w:hAnsi="Times New Roman" w:cs="Times New Roman"/>
+          <w:i/>
+        </w:rPr>
+        <w:t>)</w:t>
       </w:r>
       <w:r>
         <w:rPr>
@@ -3037,7 +3113,19 @@
         <w:rPr>
           <w:rFonts w:ascii="Times New Roman" w:hAnsi="Times New Roman" w:cs="Times New Roman"/>
         </w:rPr>
-        <w:t xml:space="preserve">. Furthermore, time-series studies provide a necessary link between the synoptic, "campaign-style" results that describe most of our knowledge on modern river systems and paleoclimate reconstructions that utilize sediments deposited in </w:t>
+        <w:t xml:space="preserve">. Furthermore, time-series studies provide a necessary link between the synoptic, "campaign-style" results that describe most of our knowledge on modern river systems and paleoclimate reconstructions </w:t>
+      </w:r>
+      <w:r>
+        <w:rPr>
+          <w:rFonts w:ascii="Times New Roman" w:hAnsi="Times New Roman" w:cs="Times New Roman"/>
+        </w:rPr>
+        <w:t>utilizing</w:t>
+      </w:r>
+      <w:r>
+        <w:rPr>
+          <w:rFonts w:ascii="Times New Roman" w:hAnsi="Times New Roman" w:cs="Times New Roman"/>
+        </w:rPr>
+        <w:t xml:space="preserve"> sediments deposited in </w:t>
       </w:r>
       <w:r>
         <w:rPr>
@@ -3126,7 +3214,14 @@
           <w:rFonts w:ascii="Times New Roman" w:hAnsi="Times New Roman" w:cs="Times New Roman"/>
           <w:i/>
         </w:rPr>
-        <w:t>(i.)</w:t>
+        <w:t>(i</w:t>
+      </w:r>
+      <w:r>
+        <w:rPr>
+          <w:rFonts w:ascii="Times New Roman" w:hAnsi="Times New Roman" w:cs="Times New Roman"/>
+          <w:i/>
+        </w:rPr>
+        <w:t>)</w:t>
       </w:r>
       <w:r>
         <w:rPr>
@@ -3211,7 +3306,7 @@
           <w:rFonts w:ascii="Times New Roman" w:hAnsi="Times New Roman" w:cs="Times New Roman"/>
           <w:i/>
         </w:rPr>
-        <w:t>.)</w:t>
+        <w:t>)</w:t>
       </w:r>
       <w:r>
         <w:rPr>
@@ -3270,7 +3365,7 @@
           <w:rFonts w:ascii="Times New Roman" w:hAnsi="Times New Roman" w:cs="Times New Roman"/>
           <w:i/>
         </w:rPr>
-        <w:t>.)</w:t>
+        <w:t>)</w:t>
       </w:r>
       <w:r>
         <w:rPr>
@@ -3614,7 +3709,19 @@
         <w:rPr>
           <w:rFonts w:ascii="Times New Roman" w:hAnsi="Times New Roman" w:cs="Times New Roman"/>
         </w:rPr>
-        <w:t>Can profiles of organic carbon thermal recalcitrance be related to intrinsic molecular properties, and what are the governing kinetic reactions?</w:t>
+        <w:t xml:space="preserve">Can profiles of </w:t>
+      </w:r>
+      <w:r>
+        <w:rPr>
+          <w:rFonts w:ascii="Times New Roman" w:hAnsi="Times New Roman" w:cs="Times New Roman"/>
+        </w:rPr>
+        <w:t>OC</w:t>
+      </w:r>
+      <w:r>
+        <w:rPr>
+          <w:rFonts w:ascii="Times New Roman" w:hAnsi="Times New Roman" w:cs="Times New Roman"/>
+        </w:rPr>
+        <w:t xml:space="preserve"> thermal recalcitrance be related to intrinsic molecular properties, and what are the governing kinetic reactions?</w:t>
       </w:r>
     </w:p>
     <w:p>
@@ -3633,7 +3740,19 @@
         <w:rPr>
           <w:rFonts w:ascii="Times New Roman" w:hAnsi="Times New Roman" w:cs="Times New Roman"/>
         </w:rPr>
-        <w:t xml:space="preserve">How can RPO-derived thermal profiles and isotope results be combined to advance our understanding of organic carbon sources and processing in the environment?  </w:t>
+        <w:t xml:space="preserve">How can RPO-derived thermal profiles and isotope results be combined to advance our understanding of </w:t>
+      </w:r>
+      <w:r>
+        <w:rPr>
+          <w:rFonts w:ascii="Times New Roman" w:hAnsi="Times New Roman" w:cs="Times New Roman"/>
+        </w:rPr>
+        <w:t>OC</w:t>
+      </w:r>
+      <w:r>
+        <w:rPr>
+          <w:rFonts w:ascii="Times New Roman" w:hAnsi="Times New Roman" w:cs="Times New Roman"/>
+        </w:rPr>
+        <w:t xml:space="preserve"> sources and processing in the environment?  </w:t>
       </w:r>
     </w:p>
     <w:p>
@@ -3690,7 +3809,19 @@
         <w:rPr>
           <w:rFonts w:ascii="Times New Roman" w:hAnsi="Times New Roman" w:cs="Times New Roman"/>
         </w:rPr>
-        <w:t>How do the signals recorded in the fluvially exported particulate organic carbon integrate processes throughout the basin? Are they representative of upstream sources?</w:t>
+        <w:t xml:space="preserve">How do the signals recorded in the fluvially exported </w:t>
+      </w:r>
+      <w:r>
+        <w:rPr>
+          <w:rFonts w:ascii="Times New Roman" w:hAnsi="Times New Roman" w:cs="Times New Roman"/>
+        </w:rPr>
+        <w:t>POC</w:t>
+      </w:r>
+      <w:r>
+        <w:rPr>
+          <w:rFonts w:ascii="Times New Roman" w:hAnsi="Times New Roman" w:cs="Times New Roman"/>
+        </w:rPr>
+        <w:t xml:space="preserve"> integrate processes throughout the basin? Are they representative of upstream sources?</w:t>
       </w:r>
     </w:p>
     <w:p>
@@ -3928,7 +4059,19 @@
         <w:rPr>
           <w:rFonts w:ascii="Times New Roman" w:hAnsi="Times New Roman" w:cs="Times New Roman"/>
         </w:rPr>
-        <w:t xml:space="preserve"> composition contained within a given sample. Here, the contribution and isotope composition of contaminant ("blank") carbon is constrained and equations are presented to correct for this. Additionally, the isotope fractionation due to mass-balance effects is determined based on a compilation of 66 samples that have been analyzed over </w:t>
+        <w:t xml:space="preserve"> composition contained within a given sample. Here, the contribution and isotope composition of contaminant ("blank") carbon is constrained and </w:t>
+      </w:r>
+      <w:r>
+        <w:rPr>
+          <w:rFonts w:ascii="Times New Roman" w:hAnsi="Times New Roman" w:cs="Times New Roman"/>
+        </w:rPr>
+        <w:t>corrected for</w:t>
+      </w:r>
+      <w:r>
+        <w:rPr>
+          <w:rFonts w:ascii="Times New Roman" w:hAnsi="Times New Roman" w:cs="Times New Roman"/>
+        </w:rPr>
+        <w:t xml:space="preserve">. Additionally, the isotope fractionation due to mass-balance effects is determined based on a compilation of 66 samples that have been analyzed over </w:t>
       </w:r>
       <w:r>
         <w:rPr>
@@ -4260,7 +4403,33 @@
         <w:rPr>
           <w:rFonts w:ascii="Times New Roman" w:hAnsi="Times New Roman" w:cs="Times New Roman"/>
         </w:rPr>
-        <w:t xml:space="preserve">, N/C) and microbial glycerol dialkyl glycerol tetraether (GDGT) biomarkers. Variability in OC sources is shown to be driven by inter-annual hydrodynamic variability, with exported OC being dominated by significantly pre-aged material eroded from the </w:t>
+        <w:t xml:space="preserve">, N/C) and microbial glycerol dialkyl glycerol tetraether (GDGT) biomarkers. Variability in </w:t>
+      </w:r>
+      <w:r>
+        <w:rPr>
+          <w:rFonts w:ascii="Times New Roman" w:hAnsi="Times New Roman" w:cs="Times New Roman"/>
+        </w:rPr>
+        <w:t>P</w:t>
+      </w:r>
+      <w:r>
+        <w:rPr>
+          <w:rFonts w:ascii="Times New Roman" w:hAnsi="Times New Roman" w:cs="Times New Roman"/>
+        </w:rPr>
+        <w:t xml:space="preserve">OC sources is shown to be driven by inter-annual hydrodynamic variability, with exported </w:t>
+      </w:r>
+      <w:r>
+        <w:rPr>
+          <w:rFonts w:ascii="Times New Roman" w:hAnsi="Times New Roman" w:cs="Times New Roman"/>
+        </w:rPr>
+        <w:t>P</w:t>
+      </w:r>
+      <w:bookmarkStart w:id="0" w:name="_GoBack"/>
+      <w:bookmarkEnd w:id="0"/>
+      <w:r>
+        <w:rPr>
+          <w:rFonts w:ascii="Times New Roman" w:hAnsi="Times New Roman" w:cs="Times New Roman"/>
+        </w:rPr>
+        <w:t xml:space="preserve">OC being dominated by significantly pre-aged material eroded from the </w:t>
       </w:r>
       <w:r>
         <w:rPr>
@@ -5452,19 +5621,7 @@
         <w:rPr>
           <w:rFonts w:ascii="Times New Roman" w:hAnsi="Times New Roman" w:cs="Times New Roman"/>
         </w:rPr>
-        <w:t xml:space="preserve"> (</w:t>
-      </w:r>
-      <w:r>
-        <w:rPr>
-          <w:rFonts w:ascii="Times New Roman" w:hAnsi="Times New Roman" w:cs="Times New Roman"/>
-        </w:rPr>
-        <w:t>Torres et al., 2016</w:t>
-      </w:r>
-      <w:r>
-        <w:rPr>
-          <w:rFonts w:ascii="Times New Roman" w:hAnsi="Times New Roman" w:cs="Times New Roman"/>
-        </w:rPr>
-        <w:t>)</w:t>
+        <w:t xml:space="preserve"> (Torres et al., 2016)</w:t>
       </w:r>
       <w:r>
         <w:rPr>
@@ -6130,7 +6287,38 @@
         <w:rPr>
           <w:rFonts w:ascii="Times New Roman" w:hAnsi="Times New Roman" w:cs="Times New Roman"/>
         </w:rPr>
-        <w:t>a high-elevation</w:t>
+        <w:t xml:space="preserve">a high-elevation </w:t>
+      </w:r>
+      <w:r>
+        <w:rPr>
+          <w:rFonts w:ascii="Times New Roman" w:hAnsi="Times New Roman" w:cs="Times New Roman"/>
+        </w:rPr>
+        <w:t>Earth surface similar to that of Taiwan</w:t>
+      </w:r>
+      <w:r>
+        <w:rPr>
+          <w:rFonts w:ascii="Times New Roman" w:hAnsi="Times New Roman" w:cs="Times New Roman"/>
+        </w:rPr>
+        <w:t xml:space="preserve">, while still allowing erosion rates to vary over many orders of magnitude. In this scenario, </w:t>
+      </w:r>
+      <w:r>
+        <w:rPr>
+          <w:rFonts w:ascii="Times New Roman" w:hAnsi="Times New Roman" w:cs="Times New Roman"/>
+        </w:rPr>
+        <w:t xml:space="preserve">the fraction of </w:t>
+      </w:r>
+      <w:r>
+        <w:rPr>
+          <w:rFonts w:ascii="Times New Roman" w:hAnsi="Times New Roman" w:cs="Times New Roman"/>
+        </w:rPr>
+        <w:t>OC</w:t>
+      </w:r>
+      <w:r>
+        <w:rPr>
+          <w:rFonts w:ascii="Times New Roman" w:hAnsi="Times New Roman" w:cs="Times New Roman"/>
+          <w:vertAlign w:val="subscript"/>
+        </w:rPr>
+        <w:t>petro</w:t>
       </w:r>
       <w:r>
         <w:rPr>
@@ -6142,49 +6330,6 @@
         <w:rPr>
           <w:rFonts w:ascii="Times New Roman" w:hAnsi="Times New Roman" w:cs="Times New Roman"/>
         </w:rPr>
-        <w:t>Earth surface similar to that of Taiwan</w:t>
-      </w:r>
-      <w:r>
-        <w:rPr>
-          <w:rFonts w:ascii="Times New Roman" w:hAnsi="Times New Roman" w:cs="Times New Roman"/>
-        </w:rPr>
-        <w:t>, while still allowing erosion rates to vary over many orders of magnitude. In this scenario,</w:t>
-      </w:r>
-      <w:r>
-        <w:rPr>
-          <w:rFonts w:ascii="Times New Roman" w:hAnsi="Times New Roman" w:cs="Times New Roman"/>
-        </w:rPr>
-        <w:t xml:space="preserve"> </w:t>
-      </w:r>
-      <w:r>
-        <w:rPr>
-          <w:rFonts w:ascii="Times New Roman" w:hAnsi="Times New Roman" w:cs="Times New Roman"/>
-        </w:rPr>
-        <w:t xml:space="preserve">the fraction of </w:t>
-      </w:r>
-      <w:r>
-        <w:rPr>
-          <w:rFonts w:ascii="Times New Roman" w:hAnsi="Times New Roman" w:cs="Times New Roman"/>
-        </w:rPr>
-        <w:t>OC</w:t>
-      </w:r>
-      <w:r>
-        <w:rPr>
-          <w:rFonts w:ascii="Times New Roman" w:hAnsi="Times New Roman" w:cs="Times New Roman"/>
-          <w:vertAlign w:val="subscript"/>
-        </w:rPr>
-        <w:t>petro</w:t>
-      </w:r>
-      <w:r>
-        <w:rPr>
-          <w:rFonts w:ascii="Times New Roman" w:hAnsi="Times New Roman" w:cs="Times New Roman"/>
-        </w:rPr>
-        <w:t xml:space="preserve"> </w:t>
-      </w:r>
-      <w:r>
-        <w:rPr>
-          <w:rFonts w:ascii="Times New Roman" w:hAnsi="Times New Roman" w:cs="Times New Roman"/>
-        </w:rPr>
         <w:t>oxidized (</w:t>
       </w:r>
       <w:r>
@@ -6205,13 +6350,7 @@
         <w:rPr>
           <w:rFonts w:ascii="Times New Roman" w:hAnsi="Times New Roman" w:cs="Times New Roman"/>
         </w:rPr>
-        <w:t>)</w:t>
-      </w:r>
-      <w:r>
-        <w:rPr>
-          <w:rFonts w:ascii="Times New Roman" w:hAnsi="Times New Roman" w:cs="Times New Roman"/>
-        </w:rPr>
-        <w:t xml:space="preserve"> </w:t>
+        <w:t xml:space="preserve">) </w:t>
       </w:r>
       <w:r>
         <w:rPr>
@@ -6900,13 +7039,7 @@
         <w:rPr>
           <w:rFonts w:ascii="Times New Roman" w:hAnsi="Times New Roman" w:cs="Times New Roman"/>
         </w:rPr>
-        <w:t>high sensitivity</w:t>
-      </w:r>
-      <w:r>
-        <w:rPr>
-          <w:rFonts w:ascii="Times New Roman" w:hAnsi="Times New Roman" w:cs="Times New Roman"/>
-        </w:rPr>
-        <w:t xml:space="preserve"> </w:t>
+        <w:t xml:space="preserve">high sensitivity </w:t>
       </w:r>
       <w:r>
         <w:rPr>

</xml_diff>